<commit_message>
VEzI ca aI uitAt SA SChiMbI aNUl, E 2018 NU 2019
</commit_message>
<xml_diff>
--- a/Documentatie Ungureanu Mihai.docx
+++ b/Documentatie Ungureanu Mihai.docx
@@ -338,8 +338,10 @@
           <w:sz w:val="44"/>
           <w:szCs w:val="44"/>
         </w:rPr>
-        <w:t>8</w:t>
-      </w:r>
+        <w:t>9</w:t>
+      </w:r>
+      <w:bookmarkStart w:id="0" w:name="_GoBack"/>
+      <w:bookmarkEnd w:id="0"/>
     </w:p>
     <w:p>
       <w:pPr>
@@ -1283,13 +1285,7 @@
         <w:t xml:space="preserve">Aceasta pagina cuprinde informatii despre </w:t>
       </w:r>
       <w:r>
-        <w:t>cantaretii de muzica rap cu anumite influente</w:t>
-      </w:r>
-      <w:r>
-        <w:t xml:space="preserve"> moderne, fapt ce se reflecta in instrumentale, mesaj si muzicalitate in general. Printre cei enumerati se remarca Denzel Curry, Future, Lil Pump, Travis Scott, Takeoff, XXXTentacion</w:t>
-      </w:r>
-      <w:r>
-        <w:t xml:space="preserve"> si alte nume rasunatoare ale genului. Exista o prezentare pentru fiecare, impreuna cu date precum numele de scena, numele real, data nasterii, </w:t>
+        <w:t xml:space="preserve">cantaretii de muzica rap cu anumite influente moderne, fapt ce se reflecta in instrumentale, mesaj si muzicalitate in general. Printre cei enumerati se remarca Denzel Curry, Future, Lil Pump, Travis Scott, Takeoff, XXXTentacion si alte nume rasunatoare ale genului. Exista o prezentare pentru fiecare, impreuna cu date precum numele de scena, numele real, data nasterii, </w:t>
       </w:r>
       <w:r>
         <w:lastRenderedPageBreak/>
@@ -1379,13 +1375,7 @@
         <w:t xml:space="preserve">Aceasta pagina cuprinde informatii despre </w:t>
       </w:r>
       <w:r>
-        <w:t>cantaretii de muzica rap cu anumite influente, care canta ceea ce ascultatorii genului numesc „Rap de coasta de est”, precum</w:t>
-      </w:r>
-      <w:r>
-        <w:t xml:space="preserve"> Busta Rhymes, Jay-Z, Notorious B.I.G, Nas</w:t>
-      </w:r>
-      <w:r>
-        <w:t xml:space="preserve"> si alte nume rasunatoare ale genului. Exista o prezentare pentru fiecare, impreuna cu date precum numele de scena, numele real, data nasterii, nationalitatea, profil de social media, poza, albume, melodii si este posibila ascultarea anumitor melodii cat si derularea lor prin bara de jos. </w:t>
+        <w:t xml:space="preserve">cantaretii de muzica rap cu anumite influente, care canta ceea ce ascultatorii genului numesc „Rap de coasta de est”, precum Busta Rhymes, Jay-Z, Notorious B.I.G, Nas si alte nume rasunatoare ale genului. Exista o prezentare pentru fiecare, impreuna cu date precum numele de scena, numele real, data nasterii, nationalitatea, profil de social media, poza, albume, melodii si este posibila ascultarea anumitor melodii cat si derularea lor prin bara de jos. </w:t>
       </w:r>
     </w:p>
     <w:p>
@@ -1638,8 +1628,6 @@
       </w:pPr>
       <w:r>
         <w:tab/>
-      </w:r>
-      <w:r>
         <w:t>&lt;svg height="100%" width="100%" id="theSVG"&gt;</w:t>
       </w:r>
     </w:p>
@@ -2004,8 +1992,6 @@
       </w:pPr>
       <w:r>
         <w:tab/>
-      </w:r>
-      <w:r>
         <w:t>function scale(){</w:t>
       </w:r>
     </w:p>
@@ -2486,16 +2472,7 @@
       </w:pPr>
       <w:r>
         <w:tab/>
-        <w:t xml:space="preserve">rapCss.css – fisier de baza css, folosit in toate paginile css. </w:t>
-      </w:r>
-      <w:r>
-        <w:t xml:space="preserve">Pentru a evita repetitia, acest cod este refolosit in fiecare pagina, adaugand in </w:t>
-      </w:r>
-      <w:r>
-        <w:t>alt fisier css</w:t>
-      </w:r>
-      <w:r>
-        <w:t xml:space="preserve"> ceea ce difera in pagina respectiva.</w:t>
+        <w:t>rapCss.css – fisier de baza css, folosit in toate paginile css. Pentru a evita repetitia, acest cod este refolosit in fiecare pagina, adaugand in alt fisier css ceea ce difera in pagina respectiva.</w:t>
       </w:r>
     </w:p>
     <w:p>
@@ -2886,8 +2863,6 @@
           <w:t>https://www.discogs.com/artist/22877-Rakim</w:t>
         </w:r>
       </w:hyperlink>
-      <w:bookmarkStart w:id="0" w:name="_GoBack"/>
-      <w:bookmarkEnd w:id="0"/>
     </w:p>
     <w:p>
       <w:pPr>
@@ -7031,7 +7006,7 @@
 </file>
 
 <file path=customXml/itemProps1.xml><?xml version="1.0" encoding="utf-8"?>
-<ds:datastoreItem xmlns:ds="http://schemas.openxmlformats.org/officeDocument/2006/customXml" ds:itemID="{2EF34B95-15CB-4CD6-AA9D-DD8800E0B19D}">
+<ds:datastoreItem xmlns:ds="http://schemas.openxmlformats.org/officeDocument/2006/customXml" ds:itemID="{7CF11DCC-2383-4794-9883-A597D2CFAE1B}">
   <ds:schemaRefs>
     <ds:schemaRef ds:uri="http://schemas.openxmlformats.org/officeDocument/2006/bibliography"/>
   </ds:schemaRefs>

</xml_diff>